<commit_message>
added more to website
</commit_message>
<xml_diff>
--- a/final_project/diagrams.docx
+++ b/final_project/diagrams.docx
@@ -66,7 +66,7 @@
           </mc:Choice>
           <mc:Fallback>
             <w:pict>
-              <v:rect w14:anchorId="2D8AF1B8" id="Rectangle 70" o:spid="_x0000_s1026" style="position:absolute;margin-left:53.25pt;margin-top:18.75pt;width:321.75pt;height:57pt;rotation:-1240454fd;z-index:251774976;visibility:visible;mso-wrap-style:square;mso-wrap-distance-left:9pt;mso-wrap-distance-top:0;mso-wrap-distance-right:9pt;mso-wrap-distance-bottom:0;mso-position-horizontal:absolute;mso-position-horizontal-relative:text;mso-position-vertical:absolute;mso-position-vertical-relative:text;v-text-anchor:middle" o:gfxdata="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" fillcolor="#ffc000 [3207]" strokecolor="#7f5f00 [1607]" strokeweight="1pt"/>
+              <v:rect w14:anchorId="1A481F4B" id="Rectangle 70" o:spid="_x0000_s1026" style="position:absolute;margin-left:53.25pt;margin-top:18.75pt;width:321.75pt;height:57pt;rotation:-1240454fd;z-index:251774976;visibility:visible;mso-wrap-style:square;mso-wrap-distance-left:9pt;mso-wrap-distance-top:0;mso-wrap-distance-right:9pt;mso-wrap-distance-bottom:0;mso-position-horizontal:absolute;mso-position-horizontal-relative:text;mso-position-vertical:absolute;mso-position-vertical-relative:text;v-text-anchor:middle" o:gfxdata="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" fillcolor="#ffc000 [3207]" strokecolor="#7f5f00 [1607]" strokeweight="1pt"/>
             </w:pict>
           </mc:Fallback>
         </mc:AlternateContent>
@@ -213,7 +213,7 @@
           </mc:Choice>
           <mc:Fallback>
             <w:pict>
-              <v:shapetype w14:anchorId="1C9E251C" id="_x0000_t32" coordsize="21600,21600" o:spt="32" o:oned="t" path="m,l21600,21600e" filled="f">
+              <v:shapetype w14:anchorId="697A3B85" id="_x0000_t32" coordsize="21600,21600" o:spt="32" o:oned="t" path="m,l21600,21600e" filled="f">
                 <v:path arrowok="t" fillok="f" o:connecttype="none"/>
                 <o:lock v:ext="edit" shapetype="t"/>
               </v:shapetype>
@@ -372,7 +372,7 @@
           </mc:Choice>
           <mc:Fallback>
             <w:pict>
-              <v:rect w14:anchorId="05E77BE5" id="Rectangle 73" o:spid="_x0000_s1026" style="position:absolute;margin-left:41.1pt;margin-top:20.95pt;width:321.75pt;height:57pt;rotation:1131608fd;z-index:251779072;visibility:visible;mso-wrap-style:square;mso-wrap-distance-left:9pt;mso-wrap-distance-top:0;mso-wrap-distance-right:9pt;mso-wrap-distance-bottom:0;mso-position-horizontal:absolute;mso-position-horizontal-relative:text;mso-position-vertical:absolute;mso-position-vertical-relative:text;v-text-anchor:middle" o:gfxdata="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" fillcolor="#ffc000 [3207]" strokecolor="#7f5f00 [1607]" strokeweight="1pt"/>
+              <v:rect w14:anchorId="32F46354" id="Rectangle 73" o:spid="_x0000_s1026" style="position:absolute;margin-left:41.1pt;margin-top:20.95pt;width:321.75pt;height:57pt;rotation:1131608fd;z-index:251779072;visibility:visible;mso-wrap-style:square;mso-wrap-distance-left:9pt;mso-wrap-distance-top:0;mso-wrap-distance-right:9pt;mso-wrap-distance-bottom:0;mso-position-horizontal:absolute;mso-position-horizontal-relative:text;mso-position-vertical:absolute;mso-position-vertical-relative:text;v-text-anchor:middle" o:gfxdata="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" fillcolor="#ffc000 [3207]" strokecolor="#7f5f00 [1607]" strokeweight="1pt"/>
             </w:pict>
           </mc:Fallback>
         </mc:AlternateContent>
@@ -520,7 +520,7 @@
           </mc:Choice>
           <mc:Fallback>
             <w:pict>
-              <v:shape w14:anchorId="2714DD28" id="Straight Arrow Connector 74" o:spid="_x0000_s1026" type="#_x0000_t32" style="position:absolute;margin-left:29.85pt;margin-top:7.5pt;width:62.3pt;height:67.4pt;rotation:2802701fd;flip:x y;z-index:251780096;visibility:visible;mso-wrap-style:square;mso-width-percent:0;mso-height-percent:0;mso-wrap-distance-left:9pt;mso-wrap-distance-top:0;mso-wrap-distance-right:9pt;mso-wrap-distance-bottom:0;mso-position-horizontal:absolute;mso-position-horizontal-relative:text;mso-position-vertical:absolute;mso-position-vertical-relative:text;mso-width-percent:0;mso-height-percent:0;mso-width-relative:margin;mso-height-relative:margin" o:gfxdata="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" strokecolor="#4472c4 [3204]" strokeweight=".5pt">
+              <v:shape w14:anchorId="2081C95B" id="Straight Arrow Connector 74" o:spid="_x0000_s1026" type="#_x0000_t32" style="position:absolute;margin-left:29.85pt;margin-top:7.5pt;width:62.3pt;height:67.4pt;rotation:2802701fd;flip:x y;z-index:251780096;visibility:visible;mso-wrap-style:square;mso-width-percent:0;mso-height-percent:0;mso-wrap-distance-left:9pt;mso-wrap-distance-top:0;mso-wrap-distance-right:9pt;mso-wrap-distance-bottom:0;mso-position-horizontal:absolute;mso-position-horizontal-relative:text;mso-position-vertical:absolute;mso-position-vertical-relative:text;mso-width-percent:0;mso-height-percent:0;mso-width-relative:margin;mso-height-relative:margin" o:gfxdata="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" strokecolor="#4472c4 [3204]" strokeweight=".5pt">
                 <v:stroke endarrow="block" joinstyle="miter"/>
               </v:shape>
             </w:pict>
@@ -616,7 +616,10 @@
     <w:p/>
     <w:p/>
     <w:p/>
-    <w:p/>
+    <w:p>
+      <w:bookmarkStart w:id="0" w:name="_GoBack"/>
+      <w:bookmarkEnd w:id="0"/>
+    </w:p>
     <w:p/>
     <w:p/>
     <w:p/>
@@ -843,7 +846,7 @@
           </mc:Choice>
           <mc:Fallback>
             <w:pict>
-              <v:shapetype w14:anchorId="06E4A205" id="_x0000_t67" coordsize="21600,21600" o:spt="67" adj="16200,5400" path="m0@0l@1@0@1,0@2,0@2@0,21600@0,10800,21600xe">
+              <v:shapetype w14:anchorId="41071A33" id="_x0000_t67" coordsize="21600,21600" o:spt="67" adj="16200,5400" path="m0@0l@1@0@1,0@2,0@2@0,21600@0,10800,21600xe">
                 <v:stroke joinstyle="miter"/>
                 <v:formulas>
                   <v:f eqn="val #0"/>
@@ -1081,7 +1084,7 @@
           </mc:Choice>
           <mc:Fallback>
             <w:pict>
-              <v:shape w14:anchorId="1C73135F" id="Arrow: Down 58" o:spid="_x0000_s1026" type="#_x0000_t67" style="position:absolute;margin-left:225.75pt;margin-top:15.05pt;width:12pt;height:28.5pt;z-index:251751424;visibility:visible;mso-wrap-style:square;mso-wrap-distance-left:9pt;mso-wrap-distance-top:0;mso-wrap-distance-right:9pt;mso-wrap-distance-bottom:0;mso-position-horizontal:absolute;mso-position-horizontal-relative:text;mso-position-vertical:absolute;mso-position-vertical-relative:text;v-text-anchor:middle" o:gfxdata="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" adj="17053" fillcolor="#70ad47 [3209]" strokecolor="#375623 [1609]" strokeweight="1pt"/>
+              <v:shape w14:anchorId="3D254E77" id="Arrow: Down 58" o:spid="_x0000_s1026" type="#_x0000_t67" style="position:absolute;margin-left:225.75pt;margin-top:15.05pt;width:12pt;height:28.5pt;z-index:251751424;visibility:visible;mso-wrap-style:square;mso-wrap-distance-left:9pt;mso-wrap-distance-top:0;mso-wrap-distance-right:9pt;mso-wrap-distance-bottom:0;mso-position-horizontal:absolute;mso-position-horizontal-relative:text;mso-position-vertical:absolute;mso-position-vertical-relative:text;v-text-anchor:middle" o:gfxdata="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" adj="17053" fillcolor="#70ad47 [3209]" strokecolor="#375623 [1609]" strokeweight="1pt"/>
             </w:pict>
           </mc:Fallback>
         </mc:AlternateContent>
@@ -1158,7 +1161,7 @@
           </mc:Choice>
           <mc:Fallback>
             <w:pict>
-              <v:shapetype w14:anchorId="17C3C5C6" id="_x0000_t102" coordsize="21600,21600" o:spt="102" adj="12960,19440,14400" path="ar,0@23@3@22,,0@4,0@15@23@1,0@7@2@13l@2@14@22@8@2@12wa,0@23@3@2@11@26@17,0@15@23@1@26@17@22@15xear,0@23@3,0@4@26@17nfe">
+              <v:shapetype w14:anchorId="2DF1C2E2" id="_x0000_t102" coordsize="21600,21600" o:spt="102" adj="12960,19440,14400" path="ar,0@23@3@22,,0@4,0@15@23@1,0@7@2@13l@2@14@22@8@2@12wa,0@23@3@2@11@26@17,0@15@23@1@26@17@22@15xear,0@23@3,0@4@26@17nfe">
                 <v:stroke joinstyle="miter"/>
                 <v:formulas>
                   <v:f eqn="val #0"/>
@@ -1679,7 +1682,7 @@
           </mc:Choice>
           <mc:Fallback>
             <w:pict>
-              <v:shape w14:anchorId="5F12A98F" id="Arrow: Down 59" o:spid="_x0000_s1026" type="#_x0000_t67" style="position:absolute;margin-left:223.5pt;margin-top:12.85pt;width:12pt;height:28.5pt;z-index:251753472;visibility:visible;mso-wrap-style:square;mso-wrap-distance-left:9pt;mso-wrap-distance-top:0;mso-wrap-distance-right:9pt;mso-wrap-distance-bottom:0;mso-position-horizontal:absolute;mso-position-horizontal-relative:text;mso-position-vertical:absolute;mso-position-vertical-relative:text;v-text-anchor:middle" o:gfxdata="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" adj="17053" fillcolor="#70ad47 [3209]" strokecolor="#375623 [1609]" strokeweight="1pt"/>
+              <v:shape w14:anchorId="58A7F674" id="Arrow: Down 59" o:spid="_x0000_s1026" type="#_x0000_t67" style="position:absolute;margin-left:223.5pt;margin-top:12.85pt;width:12pt;height:28.5pt;z-index:251753472;visibility:visible;mso-wrap-style:square;mso-wrap-distance-left:9pt;mso-wrap-distance-top:0;mso-wrap-distance-right:9pt;mso-wrap-distance-bottom:0;mso-position-horizontal:absolute;mso-position-horizontal-relative:text;mso-position-vertical:absolute;mso-position-vertical-relative:text;v-text-anchor:middle" o:gfxdata="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" adj="17053" fillcolor="#70ad47 [3209]" strokecolor="#375623 [1609]" strokeweight="1pt"/>
             </w:pict>
           </mc:Fallback>
         </mc:AlternateContent>
@@ -2210,7 +2213,7 @@
           </mc:Choice>
           <mc:Fallback>
             <w:pict>
-              <v:shape w14:anchorId="249F0777" id="Straight Arrow Connector 61" o:spid="_x0000_s1026" type="#_x0000_t32" style="position:absolute;margin-left:227.25pt;margin-top:9.85pt;width:121.5pt;height:43.5pt;z-index:251757568;visibility:visible;mso-wrap-style:square;mso-width-percent:0;mso-height-percent:0;mso-wrap-distance-left:9pt;mso-wrap-distance-top:0;mso-wrap-distance-right:9pt;mso-wrap-distance-bottom:0;mso-position-horizontal:absolute;mso-position-horizontal-relative:text;mso-position-vertical:absolute;mso-position-vertical-relative:text;mso-width-percent:0;mso-height-percent:0;mso-width-relative:margin;mso-height-relative:margin" o:gfxdata="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" strokecolor="#70ad47 [3209]" strokeweight="6pt">
+              <v:shape w14:anchorId="017B1037" id="Straight Arrow Connector 61" o:spid="_x0000_s1026" type="#_x0000_t32" style="position:absolute;margin-left:227.25pt;margin-top:9.85pt;width:121.5pt;height:43.5pt;z-index:251757568;visibility:visible;mso-wrap-style:square;mso-width-percent:0;mso-height-percent:0;mso-wrap-distance-left:9pt;mso-wrap-distance-top:0;mso-wrap-distance-right:9pt;mso-wrap-distance-bottom:0;mso-position-horizontal:absolute;mso-position-horizontal-relative:text;mso-position-vertical:absolute;mso-position-vertical-relative:text;mso-width-percent:0;mso-height-percent:0;mso-width-relative:margin;mso-height-relative:margin" o:gfxdata="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" strokecolor="#70ad47 [3209]" strokeweight="6pt">
                 <v:stroke endarrow="block" joinstyle="miter"/>
               </v:shape>
             </w:pict>
@@ -2285,7 +2288,7 @@
           </mc:Choice>
           <mc:Fallback>
             <w:pict>
-              <v:shape w14:anchorId="096F8295" id="Straight Arrow Connector 60" o:spid="_x0000_s1026" type="#_x0000_t32" style="position:absolute;margin-left:115.5pt;margin-top:9.85pt;width:111pt;height:43.5pt;flip:x;z-index:251755520;visibility:visible;mso-wrap-style:square;mso-width-percent:0;mso-height-percent:0;mso-wrap-distance-left:9pt;mso-wrap-distance-top:0;mso-wrap-distance-right:9pt;mso-wrap-distance-bottom:0;mso-position-horizontal:absolute;mso-position-horizontal-relative:text;mso-position-vertical:absolute;mso-position-vertical-relative:text;mso-width-percent:0;mso-height-percent:0;mso-width-relative:margin;mso-height-relative:margin" o:gfxdata="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" strokecolor="#70ad47 [3209]" strokeweight="6pt">
+              <v:shape w14:anchorId="7CD7A8DE" id="Straight Arrow Connector 60" o:spid="_x0000_s1026" type="#_x0000_t32" style="position:absolute;margin-left:115.5pt;margin-top:9.85pt;width:111pt;height:43.5pt;flip:x;z-index:251755520;visibility:visible;mso-wrap-style:square;mso-width-percent:0;mso-height-percent:0;mso-wrap-distance-left:9pt;mso-wrap-distance-top:0;mso-wrap-distance-right:9pt;mso-wrap-distance-bottom:0;mso-position-horizontal:absolute;mso-position-horizontal-relative:text;mso-position-vertical:absolute;mso-position-vertical-relative:text;mso-width-percent:0;mso-height-percent:0;mso-width-relative:margin;mso-height-relative:margin" o:gfxdata="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" strokecolor="#70ad47 [3209]" strokeweight="6pt">
                 <v:stroke endarrow="block" joinstyle="miter"/>
               </v:shape>
             </w:pict>
@@ -2664,7 +2667,7 @@
           </mc:Choice>
           <mc:Fallback>
             <w:pict>
-              <v:shape w14:anchorId="4D481DF8" id="Arrow: Curved Right 38" o:spid="_x0000_s1026" type="#_x0000_t102" style="position:absolute;margin-left:390.7pt;margin-top:9.15pt;width:59.25pt;height:202.5pt;rotation:180;z-index:251714560;visibility:visible;mso-wrap-style:square;mso-width-percent:0;mso-height-percent:0;mso-wrap-distance-left:9pt;mso-wrap-distance-top:0;mso-wrap-distance-right:9pt;mso-wrap-distance-bottom:0;mso-position-horizontal:absolute;mso-position-horizontal-relative:text;mso-position-vertical:absolute;mso-position-vertical-relative:text;mso-width-percent:0;mso-height-percent:0;mso-width-relative:margin;mso-height-relative:margin;v-text-anchor:middle" o:gfxdata="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" adj="19414,21029,15900" fillcolor="#70ad47 [3209]" strokecolor="#375623 [1609]" strokeweight="1pt"/>
+              <v:shape w14:anchorId="7745C601" id="Arrow: Curved Right 38" o:spid="_x0000_s1026" type="#_x0000_t102" style="position:absolute;margin-left:390.7pt;margin-top:9.15pt;width:59.25pt;height:202.5pt;rotation:180;z-index:251714560;visibility:visible;mso-wrap-style:square;mso-width-percent:0;mso-height-percent:0;mso-wrap-distance-left:9pt;mso-wrap-distance-top:0;mso-wrap-distance-right:9pt;mso-wrap-distance-bottom:0;mso-position-horizontal:absolute;mso-position-horizontal-relative:text;mso-position-vertical:absolute;mso-position-vertical-relative:text;mso-width-percent:0;mso-height-percent:0;mso-width-relative:margin;mso-height-relative:margin;v-text-anchor:middle" o:gfxdata="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" adj="19414,21029,15900" fillcolor="#70ad47 [3209]" strokecolor="#375623 [1609]" strokeweight="1pt"/>
             </w:pict>
           </mc:Fallback>
         </mc:AlternateContent>
@@ -2741,7 +2744,7 @@
           </mc:Choice>
           <mc:Fallback>
             <w:pict>
-              <v:shape w14:anchorId="3B8055D2" id="Arrow: Down 68" o:spid="_x0000_s1026" type="#_x0000_t67" style="position:absolute;margin-left:110.25pt;margin-top:4.65pt;width:12pt;height:28.5pt;z-index:251771904;visibility:visible;mso-wrap-style:square;mso-width-percent:0;mso-height-percent:0;mso-wrap-distance-left:9pt;mso-wrap-distance-top:0;mso-wrap-distance-right:9pt;mso-wrap-distance-bottom:0;mso-position-horizontal:absolute;mso-position-horizontal-relative:text;mso-position-vertical:absolute;mso-position-vertical-relative:text;mso-width-percent:0;mso-height-percent:0;mso-width-relative:margin;mso-height-relative:margin;v-text-anchor:middle" o:gfxdata="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" adj="17053" fillcolor="#70ad47 [3209]" strokecolor="#375623 [1609]" strokeweight="1pt"/>
+              <v:shape w14:anchorId="41C8DD9D" id="Arrow: Down 68" o:spid="_x0000_s1026" type="#_x0000_t67" style="position:absolute;margin-left:110.25pt;margin-top:4.65pt;width:12pt;height:28.5pt;z-index:251771904;visibility:visible;mso-wrap-style:square;mso-width-percent:0;mso-height-percent:0;mso-wrap-distance-left:9pt;mso-wrap-distance-top:0;mso-wrap-distance-right:9pt;mso-wrap-distance-bottom:0;mso-position-horizontal:absolute;mso-position-horizontal-relative:text;mso-position-vertical:absolute;mso-position-vertical-relative:text;mso-width-percent:0;mso-height-percent:0;mso-width-relative:margin;mso-height-relative:margin;v-text-anchor:middle" o:gfxdata="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" adj="17053" fillcolor="#70ad47 [3209]" strokecolor="#375623 [1609]" strokeweight="1pt"/>
             </w:pict>
           </mc:Fallback>
         </mc:AlternateContent>
@@ -2815,7 +2818,7 @@
           </mc:Choice>
           <mc:Fallback>
             <w:pict>
-              <v:shape w14:anchorId="002F3084" id="Arrow: Down 54" o:spid="_x0000_s1026" type="#_x0000_t67" style="position:absolute;margin-left:336.75pt;margin-top:4.65pt;width:12pt;height:28.5pt;z-index:251743232;visibility:visible;mso-wrap-style:square;mso-width-percent:0;mso-height-percent:0;mso-wrap-distance-left:9pt;mso-wrap-distance-top:0;mso-wrap-distance-right:9pt;mso-wrap-distance-bottom:0;mso-position-horizontal:absolute;mso-position-horizontal-relative:text;mso-position-vertical:absolute;mso-position-vertical-relative:text;mso-width-percent:0;mso-height-percent:0;mso-width-relative:margin;mso-height-relative:margin;v-text-anchor:middle" o:gfxdata="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" adj="17053" fillcolor="#70ad47 [3209]" strokecolor="#375623 [1609]" strokeweight="1pt"/>
+              <v:shape w14:anchorId="7BF4D54A" id="Arrow: Down 54" o:spid="_x0000_s1026" type="#_x0000_t67" style="position:absolute;margin-left:336.75pt;margin-top:4.65pt;width:12pt;height:28.5pt;z-index:251743232;visibility:visible;mso-wrap-style:square;mso-width-percent:0;mso-height-percent:0;mso-wrap-distance-left:9pt;mso-wrap-distance-top:0;mso-wrap-distance-right:9pt;mso-wrap-distance-bottom:0;mso-position-horizontal:absolute;mso-position-horizontal-relative:text;mso-position-vertical:absolute;mso-position-vertical-relative:text;mso-width-percent:0;mso-height-percent:0;mso-width-relative:margin;mso-height-relative:margin;v-text-anchor:middle" o:gfxdata="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" adj="17053" fillcolor="#70ad47 [3209]" strokecolor="#375623 [1609]" strokeweight="1pt"/>
             </w:pict>
           </mc:Fallback>
         </mc:AlternateContent>
@@ -2892,7 +2895,7 @@
           </mc:Choice>
           <mc:Fallback>
             <w:pict>
-              <v:shape w14:anchorId="5517A388" id="Arrow: Curved Right 69" o:spid="_x0000_s1026" type="#_x0000_t102" style="position:absolute;margin-left:162pt;margin-top:10.7pt;width:54pt;height:60.75pt;rotation:180;z-index:251773952;visibility:visible;mso-wrap-style:square;mso-height-percent:0;mso-wrap-distance-left:9pt;mso-wrap-distance-top:0;mso-wrap-distance-right:9pt;mso-wrap-distance-bottom:0;mso-position-horizontal:absolute;mso-position-horizontal-relative:text;mso-position-vertical:absolute;mso-position-vertical-relative:text;mso-height-percent:0;mso-height-relative:margin;v-text-anchor:middle" o:gfxdata="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" adj="14960,19866,15900" fillcolor="#70ad47 [3209]" strokecolor="#375623 [1609]" strokeweight="1pt"/>
+              <v:shape w14:anchorId="01739964" id="Arrow: Curved Right 69" o:spid="_x0000_s1026" type="#_x0000_t102" style="position:absolute;margin-left:162pt;margin-top:10.7pt;width:54pt;height:60.75pt;rotation:180;z-index:251773952;visibility:visible;mso-wrap-style:square;mso-height-percent:0;mso-wrap-distance-left:9pt;mso-wrap-distance-top:0;mso-wrap-distance-right:9pt;mso-wrap-distance-bottom:0;mso-position-horizontal:absolute;mso-position-horizontal-relative:text;mso-position-vertical:absolute;mso-position-vertical-relative:text;mso-height-percent:0;mso-height-relative:margin;v-text-anchor:middle" o:gfxdata="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" adj="14960,19866,15900" fillcolor="#70ad47 [3209]" strokecolor="#375623 [1609]" strokeweight="1pt"/>
             </w:pict>
           </mc:Fallback>
         </mc:AlternateContent>
@@ -3268,7 +3271,7 @@
           </mc:Choice>
           <mc:Fallback>
             <w:pict>
-              <v:shape w14:anchorId="4E8D203C" id="Arrow: Down 55" o:spid="_x0000_s1026" type="#_x0000_t67" style="position:absolute;margin-left:336.75pt;margin-top:9.95pt;width:12pt;height:33pt;z-index:251745280;visibility:visible;mso-wrap-style:square;mso-width-percent:0;mso-height-percent:0;mso-wrap-distance-left:9pt;mso-wrap-distance-top:0;mso-wrap-distance-right:9pt;mso-wrap-distance-bottom:0;mso-position-horizontal:absolute;mso-position-horizontal-relative:text;mso-position-vertical:absolute;mso-position-vertical-relative:text;mso-width-percent:0;mso-height-percent:0;mso-width-relative:margin;mso-height-relative:margin;v-text-anchor:middle" o:gfxdata="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" adj="17673" fillcolor="#70ad47 [3209]" strokecolor="#375623 [1609]" strokeweight="1pt"/>
+              <v:shape w14:anchorId="43C963C3" id="Arrow: Down 55" o:spid="_x0000_s1026" type="#_x0000_t67" style="position:absolute;margin-left:336.75pt;margin-top:9.95pt;width:12pt;height:33pt;z-index:251745280;visibility:visible;mso-wrap-style:square;mso-width-percent:0;mso-height-percent:0;mso-wrap-distance-left:9pt;mso-wrap-distance-top:0;mso-wrap-distance-right:9pt;mso-wrap-distance-bottom:0;mso-position-horizontal:absolute;mso-position-horizontal-relative:text;mso-position-vertical:absolute;mso-position-vertical-relative:text;mso-width-percent:0;mso-height-percent:0;mso-width-relative:margin;mso-height-relative:margin;v-text-anchor:middle" o:gfxdata="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" adj="17673" fillcolor="#70ad47 [3209]" strokecolor="#375623 [1609]" strokeweight="1pt"/>
             </w:pict>
           </mc:Fallback>
         </mc:AlternateContent>
@@ -3875,13 +3878,180 @@
           </mc:Choice>
           <mc:Fallback>
             <w:pict>
-              <v:shape w14:anchorId="4CD44371" id="Arrow: Down 45" o:spid="_x0000_s1026" type="#_x0000_t67" style="position:absolute;margin-left:227.25pt;margin-top:15pt;width:12pt;height:28.5pt;z-index:251726848;visibility:visible;mso-wrap-style:square;mso-wrap-distance-left:9pt;mso-wrap-distance-top:0;mso-wrap-distance-right:9pt;mso-wrap-distance-bottom:0;mso-position-horizontal:absolute;mso-position-horizontal-relative:text;mso-position-vertical:absolute;mso-position-vertical-relative:text;v-text-anchor:middle" o:gfxdata="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" adj="17053" fillcolor="#70ad47 [3209]" strokecolor="#375623 [1609]" strokeweight="1pt"/>
+              <v:shape w14:anchorId="620FBA94" id="Arrow: Down 45" o:spid="_x0000_s1026" type="#_x0000_t67" style="position:absolute;margin-left:227.25pt;margin-top:15pt;width:12pt;height:28.5pt;z-index:251726848;visibility:visible;mso-wrap-style:square;mso-wrap-distance-left:9pt;mso-wrap-distance-top:0;mso-wrap-distance-right:9pt;mso-wrap-distance-bottom:0;mso-position-horizontal:absolute;mso-position-horizontal-relative:text;mso-position-vertical:absolute;mso-position-vertical-relative:text;v-text-anchor:middle" o:gfxdata="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" adj="17053" fillcolor="#70ad47 [3209]" strokecolor="#375623 [1609]" strokeweight="1pt"/>
             </w:pict>
           </mc:Fallback>
         </mc:AlternateContent>
       </w:r>
     </w:p>
     <w:p>
+      <w:r>
+        <w:rPr>
+          <w:noProof/>
+        </w:rPr>
+        <mc:AlternateContent>
+          <mc:Choice Requires="wps">
+            <w:drawing>
+              <wp:anchor distT="0" distB="0" distL="114300" distR="114300" simplePos="0" relativeHeight="251695104" behindDoc="1" locked="0" layoutInCell="1" allowOverlap="1" wp14:anchorId="7139915C" wp14:editId="70D4F94F">
+                <wp:simplePos x="0" y="0"/>
+                <wp:positionH relativeFrom="column">
+                  <wp:posOffset>2209800</wp:posOffset>
+                </wp:positionH>
+                <wp:positionV relativeFrom="paragraph">
+                  <wp:posOffset>2962910</wp:posOffset>
+                </wp:positionV>
+                <wp:extent cx="971550" cy="285750"/>
+                <wp:effectExtent l="0" t="0" r="19050" b="19050"/>
+                <wp:wrapNone/>
+                <wp:docPr id="25" name="Text Box 25"/>
+                <wp:cNvGraphicFramePr/>
+                <a:graphic xmlns:a="http://schemas.openxmlformats.org/drawingml/2006/main">
+                  <a:graphicData uri="http://schemas.microsoft.com/office/word/2010/wordprocessingShape">
+                    <wps:wsp>
+                      <wps:cNvSpPr txBox="1"/>
+                      <wps:spPr>
+                        <a:xfrm>
+                          <a:off x="0" y="0"/>
+                          <a:ext cx="971550" cy="285750"/>
+                        </a:xfrm>
+                        <a:prstGeom prst="rect">
+                          <a:avLst/>
+                        </a:prstGeom>
+                        <a:solidFill>
+                          <a:schemeClr val="lt1"/>
+                        </a:solidFill>
+                        <a:ln w="6350">
+                          <a:solidFill>
+                            <a:schemeClr val="bg1"/>
+                          </a:solidFill>
+                        </a:ln>
+                      </wps:spPr>
+                      <wps:txbx>
+                        <w:txbxContent>
+                          <w:p>
+                            <w:r>
+                              <w:rPr>
+                                <w:b/>
+                                <w14:textOutline w14:w="9525" w14:cap="flat" w14:cmpd="sng" w14:algn="ctr">
+                                  <w14:noFill/>
+                                  <w14:prstDash w14:val="solid"/>
+                                  <w14:round/>
+                                </w14:textOutline>
+                              </w:rPr>
+                              <w:t xml:space="preserve"> </w:t>
+                            </w:r>
+                            <w:r>
+                              <w:rPr>
+                                <w:b/>
+                                <w14:textOutline w14:w="9525" w14:cap="flat" w14:cmpd="sng" w14:algn="ctr">
+                                  <w14:noFill/>
+                                  <w14:prstDash w14:val="solid"/>
+                                  <w14:round/>
+                                </w14:textOutline>
+                              </w:rPr>
+                              <w:t>T</w:t>
+                            </w:r>
+                            <w:r>
+                              <w:rPr>
+                                <w:b/>
+                                <w14:textOutline w14:w="9525" w14:cap="flat" w14:cmpd="sng" w14:algn="ctr">
+                                  <w14:noFill/>
+                                  <w14:prstDash w14:val="solid"/>
+                                  <w14:round/>
+                                </w14:textOutline>
+                              </w:rPr>
+                              <w:t>hread</w:t>
+                            </w:r>
+                            <w:r>
+                              <w:rPr>
+                                <w:b/>
+                                <w14:textOutline w14:w="9525" w14:cap="flat" w14:cmpd="sng" w14:algn="ctr">
+                                  <w14:noFill/>
+                                  <w14:prstDash w14:val="solid"/>
+                                  <w14:round/>
+                                </w14:textOutline>
+                              </w:rPr>
+                              <w:t xml:space="preserve"> 2</w:t>
+                            </w:r>
+                          </w:p>
+                        </w:txbxContent>
+                      </wps:txbx>
+                      <wps:bodyPr rot="0" spcFirstLastPara="0" vertOverflow="overflow" horzOverflow="overflow" vert="horz" wrap="square" lIns="91440" tIns="45720" rIns="91440" bIns="45720" numCol="1" spcCol="0" rtlCol="0" fromWordArt="0" anchor="t" anchorCtr="0" forceAA="0" compatLnSpc="1">
+                        <a:prstTxWarp prst="textNoShape">
+                          <a:avLst/>
+                        </a:prstTxWarp>
+                        <a:noAutofit/>
+                      </wps:bodyPr>
+                    </wps:wsp>
+                  </a:graphicData>
+                </a:graphic>
+                <wp14:sizeRelH relativeFrom="margin">
+                  <wp14:pctWidth>0</wp14:pctWidth>
+                </wp14:sizeRelH>
+                <wp14:sizeRelV relativeFrom="margin">
+                  <wp14:pctHeight>0</wp14:pctHeight>
+                </wp14:sizeRelV>
+              </wp:anchor>
+            </w:drawing>
+          </mc:Choice>
+          <mc:Fallback>
+            <w:pict>
+              <v:shape w14:anchorId="7139915C" id="Text Box 25" o:spid="_x0000_s1044" type="#_x0000_t202" style="position:absolute;margin-left:174pt;margin-top:233.3pt;width:76.5pt;height:22.5pt;z-index:-251621376;visibility:visible;mso-wrap-style:square;mso-width-percent:0;mso-height-percent:0;mso-wrap-distance-left:9pt;mso-wrap-distance-top:0;mso-wrap-distance-right:9pt;mso-wrap-distance-bottom:0;mso-position-horizontal:absolute;mso-position-horizontal-relative:text;mso-position-vertical:absolute;mso-position-vertical-relative:text;mso-width-percent:0;mso-height-percent:0;mso-width-relative:margin;mso-height-relative:margin;v-text-anchor:top" o:gfxdata="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" fillcolor="white [3201]" strokecolor="white [3212]" strokeweight=".5pt">
+                <v:textbox>
+                  <w:txbxContent>
+                    <w:p>
+                      <w:r>
+                        <w:rPr>
+                          <w:b/>
+                          <w14:textOutline w14:w="9525" w14:cap="flat" w14:cmpd="sng" w14:algn="ctr">
+                            <w14:noFill/>
+                            <w14:prstDash w14:val="solid"/>
+                            <w14:round/>
+                          </w14:textOutline>
+                        </w:rPr>
+                        <w:t xml:space="preserve"> </w:t>
+                      </w:r>
+                      <w:r>
+                        <w:rPr>
+                          <w:b/>
+                          <w14:textOutline w14:w="9525" w14:cap="flat" w14:cmpd="sng" w14:algn="ctr">
+                            <w14:noFill/>
+                            <w14:prstDash w14:val="solid"/>
+                            <w14:round/>
+                          </w14:textOutline>
+                        </w:rPr>
+                        <w:t>T</w:t>
+                      </w:r>
+                      <w:r>
+                        <w:rPr>
+                          <w:b/>
+                          <w14:textOutline w14:w="9525" w14:cap="flat" w14:cmpd="sng" w14:algn="ctr">
+                            <w14:noFill/>
+                            <w14:prstDash w14:val="solid"/>
+                            <w14:round/>
+                          </w14:textOutline>
+                        </w:rPr>
+                        <w:t>hread</w:t>
+                      </w:r>
+                      <w:r>
+                        <w:rPr>
+                          <w:b/>
+                          <w14:textOutline w14:w="9525" w14:cap="flat" w14:cmpd="sng" w14:algn="ctr">
+                            <w14:noFill/>
+                            <w14:prstDash w14:val="solid"/>
+                            <w14:round/>
+                          </w14:textOutline>
+                        </w:rPr>
+                        <w:t xml:space="preserve"> 2</w:t>
+                      </w:r>
+                    </w:p>
+                  </w:txbxContent>
+                </v:textbox>
+              </v:shape>
+            </w:pict>
+          </mc:Fallback>
+        </mc:AlternateContent>
+      </w:r>
       <w:r>
         <w:rPr>
           <w:noProof/>
@@ -3965,7 +4135,7 @@
           </mc:Choice>
           <mc:Fallback>
             <w:pict>
-              <v:shape w14:anchorId="1343ECC5" id="Text Box 40" o:spid="_x0000_s1044" type="#_x0000_t202" style="position:absolute;margin-left:88.5pt;margin-top:283.5pt;width:77.25pt;height:22.5pt;z-index:-251597824;visibility:visible;mso-wrap-style:square;mso-width-percent:0;mso-height-percent:0;mso-wrap-distance-left:9pt;mso-wrap-distance-top:0;mso-wrap-distance-right:9pt;mso-wrap-distance-bottom:0;mso-position-horizontal:absolute;mso-position-horizontal-relative:text;mso-position-vertical:absolute;mso-position-vertical-relative:text;mso-width-percent:0;mso-height-percent:0;mso-width-relative:margin;mso-height-relative:margin;v-text-anchor:top" o:gfxdata="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" fillcolor="white [3201]" stroked="f" strokeweight=".5pt">
+              <v:shape w14:anchorId="1343ECC5" id="Text Box 40" o:spid="_x0000_s1045" type="#_x0000_t202" style="position:absolute;margin-left:88.5pt;margin-top:283.5pt;width:77.25pt;height:22.5pt;z-index:-251597824;visibility:visible;mso-wrap-style:square;mso-width-percent:0;mso-height-percent:0;mso-wrap-distance-left:9pt;mso-wrap-distance-top:0;mso-wrap-distance-right:9pt;mso-wrap-distance-bottom:0;mso-position-horizontal:absolute;mso-position-horizontal-relative:text;mso-position-vertical:absolute;mso-position-vertical-relative:text;mso-width-percent:0;mso-height-percent:0;mso-width-relative:margin;mso-height-relative:margin;v-text-anchor:top" o:gfxdata="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" fillcolor="white [3201]" stroked="f" strokeweight=".5pt">
                 <v:textbox>
                   <w:txbxContent>
                     <w:p>
@@ -4068,7 +4238,7 @@
           </mc:Choice>
           <mc:Fallback>
             <w:pict>
-              <v:shape w14:anchorId="04DF5E0F" id="Arrow: Curved Right 41" o:spid="_x0000_s1026" type="#_x0000_t102" style="position:absolute;margin-left:90pt;margin-top:384pt;width:33.75pt;height:93pt;rotation:180;z-index:251720704;visibility:visible;mso-wrap-style:square;mso-width-percent:0;mso-height-percent:0;mso-wrap-distance-left:9pt;mso-wrap-distance-top:0;mso-wrap-distance-right:9pt;mso-wrap-distance-bottom:0;mso-position-horizontal:absolute;mso-position-horizontal-relative:text;mso-position-vertical:absolute;mso-position-vertical-relative:text;mso-width-percent:0;mso-height-percent:0;mso-width-relative:margin;mso-height-relative:margin;v-text-anchor:middle" o:gfxdata="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" adj="18889,20892,15900" fillcolor="#70ad47 [3209]" strokecolor="#375623 [1609]" strokeweight="1pt"/>
+              <v:shape w14:anchorId="012361F4" id="Arrow: Curved Right 41" o:spid="_x0000_s1026" type="#_x0000_t102" style="position:absolute;margin-left:90pt;margin-top:384pt;width:33.75pt;height:93pt;rotation:180;z-index:251720704;visibility:visible;mso-wrap-style:square;mso-width-percent:0;mso-height-percent:0;mso-wrap-distance-left:9pt;mso-wrap-distance-top:0;mso-wrap-distance-right:9pt;mso-wrap-distance-bottom:0;mso-position-horizontal:absolute;mso-position-horizontal-relative:text;mso-position-vertical:absolute;mso-position-vertical-relative:text;mso-width-percent:0;mso-height-percent:0;mso-width-relative:margin;mso-height-relative:margin;v-text-anchor:middle" o:gfxdata="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" adj="18889,20892,15900" fillcolor="#70ad47 [3209]" strokecolor="#375623 [1609]" strokeweight="1pt"/>
             </w:pict>
           </mc:Fallback>
         </mc:AlternateContent>
@@ -4149,7 +4319,7 @@
           </mc:Choice>
           <mc:Fallback>
             <w:pict>
-              <v:shape w14:anchorId="117BDCEA" id="Text Box 42" o:spid="_x0000_s1045" type="#_x0000_t202" style="position:absolute;margin-left:38.25pt;margin-top:325.5pt;width:77.25pt;height:22.5pt;z-index:-251593728;visibility:visible;mso-wrap-style:square;mso-width-percent:0;mso-height-percent:0;mso-wrap-distance-left:9pt;mso-wrap-distance-top:0;mso-wrap-distance-right:9pt;mso-wrap-distance-bottom:0;mso-position-horizontal:absolute;mso-position-horizontal-relative:text;mso-position-vertical:absolute;mso-position-vertical-relative:text;mso-width-percent:0;mso-height-percent:0;mso-width-relative:margin;mso-height-relative:margin;v-text-anchor:top" o:gfxdata="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" fillcolor="white [3201]" stroked="f" strokeweight=".5pt">
+              <v:shape w14:anchorId="117BDCEA" id="Text Box 42" o:spid="_x0000_s1046" type="#_x0000_t202" style="position:absolute;margin-left:38.25pt;margin-top:325.5pt;width:77.25pt;height:22.5pt;z-index:-251593728;visibility:visible;mso-wrap-style:square;mso-width-percent:0;mso-height-percent:0;mso-wrap-distance-left:9pt;mso-wrap-distance-top:0;mso-wrap-distance-right:9pt;mso-wrap-distance-bottom:0;mso-position-horizontal:absolute;mso-position-horizontal-relative:text;mso-position-vertical:absolute;mso-position-vertical-relative:text;mso-width-percent:0;mso-height-percent:0;mso-width-relative:margin;mso-height-relative:margin;v-text-anchor:top" o:gfxdata="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" fillcolor="white [3201]" stroked="f" strokeweight=".5pt">
                 <v:textbox>
                   <w:txbxContent>
                     <w:p>
@@ -4240,7 +4410,7 @@
           </mc:Choice>
           <mc:Fallback>
             <w:pict>
-              <v:shape w14:anchorId="55E8D405" id="Straight Arrow Connector 21" o:spid="_x0000_s1026" type="#_x0000_t32" style="position:absolute;margin-left:43.5pt;margin-top:219.75pt;width:188.25pt;height:41.25pt;flip:x;z-index:251687936;visibility:visible;mso-wrap-style:square;mso-width-percent:0;mso-height-percent:0;mso-wrap-distance-left:9pt;mso-wrap-distance-top:0;mso-wrap-distance-right:9pt;mso-wrap-distance-bottom:0;mso-position-horizontal:absolute;mso-position-horizontal-relative:text;mso-position-vertical:absolute;mso-position-vertical-relative:text;mso-width-percent:0;mso-height-percent:0;mso-width-relative:margin;mso-height-relative:margin" o:gfxdata="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" strokecolor="#70ad47 [3209]" strokeweight="6pt">
+              <v:shape w14:anchorId="22B5FDE7" id="Straight Arrow Connector 21" o:spid="_x0000_s1026" type="#_x0000_t32" style="position:absolute;margin-left:43.5pt;margin-top:219.75pt;width:188.25pt;height:41.25pt;flip:x;z-index:251687936;visibility:visible;mso-wrap-style:square;mso-width-percent:0;mso-height-percent:0;mso-wrap-distance-left:9pt;mso-wrap-distance-top:0;mso-wrap-distance-right:9pt;mso-wrap-distance-bottom:0;mso-position-horizontal:absolute;mso-position-horizontal-relative:text;mso-position-vertical:absolute;mso-position-vertical-relative:text;mso-width-percent:0;mso-height-percent:0;mso-width-relative:margin;mso-height-relative:margin" o:gfxdata="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" strokecolor="#70ad47 [3209]" strokeweight="6pt">
                 <v:stroke endarrow="block" joinstyle="miter"/>
               </v:shape>
             </w:pict>
@@ -4371,7 +4541,7 @@
           </mc:Choice>
           <mc:Fallback>
             <w:pict>
-              <v:shape w14:anchorId="38CC446B" id="Text Box 3" o:spid="_x0000_s1046" type="#_x0000_t202" style="position:absolute;margin-left:-8.25pt;margin-top:260.25pt;width:98.25pt;height:62.25pt;z-index:251663360;visibility:visible;mso-wrap-style:square;mso-wrap-distance-left:9pt;mso-wrap-distance-top:0;mso-wrap-distance-right:9pt;mso-wrap-distance-bottom:0;mso-position-horizontal:absolute;mso-position-horizontal-relative:margin;mso-position-vertical:absolute;mso-position-vertical-relative:text;v-text-anchor:middle" o:gfxdata="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" fillcolor="#ffc000 [3207]" stroked="f">
+              <v:shape w14:anchorId="38CC446B" id="Text Box 3" o:spid="_x0000_s1047" type="#_x0000_t202" style="position:absolute;margin-left:-8.25pt;margin-top:260.25pt;width:98.25pt;height:62.25pt;z-index:251663360;visibility:visible;mso-wrap-style:square;mso-wrap-distance-left:9pt;mso-wrap-distance-top:0;mso-wrap-distance-right:9pt;mso-wrap-distance-bottom:0;mso-position-horizontal:absolute;mso-position-horizontal-relative:margin;mso-position-vertical:absolute;mso-position-vertical-relative:text;v-text-anchor:middle" o:gfxdata="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" fillcolor="#ffc000 [3207]" stroked="f">
                 <v:textbox>
                   <w:txbxContent>
                     <w:p>
@@ -4533,7 +4703,7 @@
           </mc:Choice>
           <mc:Fallback>
             <w:pict>
-              <v:shape w14:anchorId="66590F4B" id="Text Box 14" o:spid="_x0000_s1047" type="#_x0000_t202" style="position:absolute;margin-left:-8.25pt;margin-top:354pt;width:98.25pt;height:62.25pt;z-index:251677696;visibility:visible;mso-wrap-style:square;mso-wrap-distance-left:9pt;mso-wrap-distance-top:0;mso-wrap-distance-right:9pt;mso-wrap-distance-bottom:0;mso-position-horizontal:absolute;mso-position-horizontal-relative:margin;mso-position-vertical:absolute;mso-position-vertical-relative:text;v-text-anchor:middle" o:gfxdata="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" fillcolor="#ffc000 [3207]" stroked="f">
+              <v:shape w14:anchorId="66590F4B" id="Text Box 14" o:spid="_x0000_s1048" type="#_x0000_t202" style="position:absolute;margin-left:-8.25pt;margin-top:354pt;width:98.25pt;height:62.25pt;z-index:251677696;visibility:visible;mso-wrap-style:square;mso-wrap-distance-left:9pt;mso-wrap-distance-top:0;mso-wrap-distance-right:9pt;mso-wrap-distance-bottom:0;mso-position-horizontal:absolute;mso-position-horizontal-relative:margin;mso-position-vertical:absolute;mso-position-vertical-relative:text;v-text-anchor:middle" o:gfxdata="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" fillcolor="#ffc000 [3207]" stroked="f">
                 <v:textbox>
                   <w:txbxContent>
                     <w:p>
@@ -4669,7 +4839,7 @@
           </mc:Choice>
           <mc:Fallback>
             <w:pict>
-              <v:shape w14:anchorId="5F388921" id="Text Box 15" o:spid="_x0000_s1048" type="#_x0000_t202" style="position:absolute;margin-left:-8.25pt;margin-top:443.25pt;width:98.25pt;height:62.25pt;z-index:251679744;visibility:visible;mso-wrap-style:square;mso-wrap-distance-left:9pt;mso-wrap-distance-top:0;mso-wrap-distance-right:9pt;mso-wrap-distance-bottom:0;mso-position-horizontal:absolute;mso-position-horizontal-relative:margin;mso-position-vertical:absolute;mso-position-vertical-relative:text;v-text-anchor:middle" o:gfxdata="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" fillcolor="#ffc000 [3207]" stroked="f">
+              <v:shape w14:anchorId="5F388921" id="Text Box 15" o:spid="_x0000_s1049" type="#_x0000_t202" style="position:absolute;margin-left:-8.25pt;margin-top:443.25pt;width:98.25pt;height:62.25pt;z-index:251679744;visibility:visible;mso-wrap-style:square;mso-wrap-distance-left:9pt;mso-wrap-distance-top:0;mso-wrap-distance-right:9pt;mso-wrap-distance-bottom:0;mso-position-horizontal:absolute;mso-position-horizontal-relative:margin;mso-position-vertical:absolute;mso-position-vertical-relative:text;v-text-anchor:middle" o:gfxdata="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" fillcolor="#ffc000 [3207]" stroked="f">
                 <v:textbox>
                   <w:txbxContent>
                     <w:p>
@@ -4776,7 +4946,7 @@
           </mc:Choice>
           <mc:Fallback>
             <w:pict>
-              <v:shape w14:anchorId="096DAFA0" id="Arrow: Down 34" o:spid="_x0000_s1026" type="#_x0000_t67" style="position:absolute;margin-left:31.5pt;margin-top:414.75pt;width:12pt;height:28.5pt;z-index:251708416;visibility:visible;mso-wrap-style:square;mso-width-percent:0;mso-height-percent:0;mso-wrap-distance-left:9pt;mso-wrap-distance-top:0;mso-wrap-distance-right:9pt;mso-wrap-distance-bottom:0;mso-position-horizontal:absolute;mso-position-horizontal-relative:text;mso-position-vertical:absolute;mso-position-vertical-relative:text;mso-width-percent:0;mso-height-percent:0;mso-width-relative:margin;mso-height-relative:margin;v-text-anchor:middle" o:gfxdata="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" adj="17053" fillcolor="#70ad47 [3209]" strokecolor="#375623 [1609]" strokeweight="1pt"/>
+              <v:shape w14:anchorId="70FB846E" id="Arrow: Down 34" o:spid="_x0000_s1026" type="#_x0000_t67" style="position:absolute;margin-left:31.5pt;margin-top:414.75pt;width:12pt;height:28.5pt;z-index:251708416;visibility:visible;mso-wrap-style:square;mso-width-percent:0;mso-height-percent:0;mso-wrap-distance-left:9pt;mso-wrap-distance-top:0;mso-wrap-distance-right:9pt;mso-wrap-distance-bottom:0;mso-position-horizontal:absolute;mso-position-horizontal-relative:text;mso-position-vertical:absolute;mso-position-vertical-relative:text;mso-width-percent:0;mso-height-percent:0;mso-width-relative:margin;mso-height-relative:margin;v-text-anchor:middle" o:gfxdata="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" adj="17053" fillcolor="#70ad47 [3209]" strokecolor="#375623 [1609]" strokeweight="1pt"/>
             </w:pict>
           </mc:Fallback>
         </mc:AlternateContent>
@@ -4850,7 +5020,7 @@
           </mc:Choice>
           <mc:Fallback>
             <w:pict>
-              <v:shape w14:anchorId="7C345A40" id="Arrow: Down 35" o:spid="_x0000_s1026" type="#_x0000_t67" style="position:absolute;margin-left:31.5pt;margin-top:324pt;width:12pt;height:28.5pt;z-index:251710464;visibility:visible;mso-wrap-style:square;mso-width-percent:0;mso-height-percent:0;mso-wrap-distance-left:9pt;mso-wrap-distance-top:0;mso-wrap-distance-right:9pt;mso-wrap-distance-bottom:0;mso-position-horizontal:absolute;mso-position-horizontal-relative:text;mso-position-vertical:absolute;mso-position-vertical-relative:text;mso-width-percent:0;mso-height-percent:0;mso-width-relative:margin;mso-height-relative:margin;v-text-anchor:middle" o:gfxdata="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" adj="17053" fillcolor="#70ad47 [3209]" strokecolor="#375623 [1609]" strokeweight="1pt"/>
+              <v:shape w14:anchorId="772F8B60" id="Arrow: Down 35" o:spid="_x0000_s1026" type="#_x0000_t67" style="position:absolute;margin-left:31.5pt;margin-top:324pt;width:12pt;height:28.5pt;z-index:251710464;visibility:visible;mso-wrap-style:square;mso-width-percent:0;mso-height-percent:0;mso-wrap-distance-left:9pt;mso-wrap-distance-top:0;mso-wrap-distance-right:9pt;mso-wrap-distance-bottom:0;mso-position-horizontal:absolute;mso-position-horizontal-relative:text;mso-position-vertical:absolute;mso-position-vertical-relative:text;mso-width-percent:0;mso-height-percent:0;mso-width-relative:margin;mso-height-relative:margin;v-text-anchor:middle" o:gfxdata="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" adj="17053" fillcolor="#70ad47 [3209]" strokecolor="#375623 [1609]" strokeweight="1pt"/>
             </w:pict>
           </mc:Fallback>
         </mc:AlternateContent>
@@ -4928,7 +5098,7 @@
           </mc:Choice>
           <mc:Fallback>
             <w:pict>
-              <v:shape w14:anchorId="6373C417" id="Arrow: Curved Right 39" o:spid="_x0000_s1026" type="#_x0000_t102" style="position:absolute;margin-left:282.75pt;margin-top:374.25pt;width:41.25pt;height:111.75pt;rotation:180;z-index:251716608;visibility:visible;mso-wrap-style:square;mso-width-percent:0;mso-height-percent:0;mso-wrap-distance-left:9pt;mso-wrap-distance-top:0;mso-wrap-distance-right:9pt;mso-wrap-distance-bottom:0;mso-position-horizontal:absolute;mso-position-horizontal-relative:text;mso-position-vertical:absolute;mso-position-vertical-relative:text;mso-width-percent:0;mso-height-percent:0;mso-width-relative:margin;mso-height-relative:margin;v-text-anchor:middle" o:gfxdata="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" adj="18842,20879,15900" fillcolor="#70ad47 [3209]" strokecolor="#375623 [1609]" strokeweight="1pt"/>
+              <v:shape w14:anchorId="7EC635E3" id="Arrow: Curved Right 39" o:spid="_x0000_s1026" type="#_x0000_t102" style="position:absolute;margin-left:282.75pt;margin-top:374.25pt;width:41.25pt;height:111.75pt;rotation:180;z-index:251716608;visibility:visible;mso-wrap-style:square;mso-width-percent:0;mso-height-percent:0;mso-wrap-distance-left:9pt;mso-wrap-distance-top:0;mso-wrap-distance-right:9pt;mso-wrap-distance-bottom:0;mso-position-horizontal:absolute;mso-position-horizontal-relative:text;mso-position-vertical:absolute;mso-position-vertical-relative:text;mso-width-percent:0;mso-height-percent:0;mso-width-relative:margin;mso-height-relative:margin;v-text-anchor:middle" o:gfxdata="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" adj="18842,20879,15900" fillcolor="#70ad47 [3209]" strokecolor="#375623 [1609]" strokeweight="1pt"/>
             </w:pict>
           </mc:Fallback>
         </mc:AlternateContent>
@@ -5016,7 +5186,7 @@
           </mc:Choice>
           <mc:Fallback>
             <w:pict>
-              <v:shape w14:anchorId="5E795BEE" id="Text Box 36" o:spid="_x0000_s1049" type="#_x0000_t202" style="position:absolute;margin-left:235.5pt;margin-top:153pt;width:81pt;height:22.5pt;z-index:-251603968;visibility:visible;mso-wrap-style:square;mso-width-percent:0;mso-height-percent:0;mso-wrap-distance-left:9pt;mso-wrap-distance-top:0;mso-wrap-distance-right:9pt;mso-wrap-distance-bottom:0;mso-position-horizontal:absolute;mso-position-horizontal-relative:text;mso-position-vertical:absolute;mso-position-vertical-relative:text;mso-width-percent:0;mso-height-percent:0;mso-width-relative:margin;mso-height-relative:margin;v-text-anchor:top" o:gfxdata="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" fillcolor="white [3201]" stroked="f" strokeweight=".5pt">
+              <v:shape w14:anchorId="5E795BEE" id="Text Box 36" o:spid="_x0000_s1050" type="#_x0000_t202" style="position:absolute;margin-left:235.5pt;margin-top:153pt;width:81pt;height:22.5pt;z-index:-251603968;visibility:visible;mso-wrap-style:square;mso-width-percent:0;mso-height-percent:0;mso-wrap-distance-left:9pt;mso-wrap-distance-top:0;mso-wrap-distance-right:9pt;mso-wrap-distance-bottom:0;mso-position-horizontal:absolute;mso-position-horizontal-relative:text;mso-position-vertical:absolute;mso-position-vertical-relative:text;mso-width-percent:0;mso-height-percent:0;mso-width-relative:margin;mso-height-relative:margin;v-text-anchor:top" o:gfxdata="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" fillcolor="white [3201]" stroked="f" strokeweight=".5pt">
                 <v:textbox>
                   <w:txbxContent>
                     <w:p>
@@ -5129,7 +5299,7 @@
           </mc:Choice>
           <mc:Fallback>
             <w:pict>
-              <v:shape w14:anchorId="4D41A565" id="Text Box 30" o:spid="_x0000_s1050" type="#_x0000_t202" style="position:absolute;margin-left:339pt;margin-top:109.5pt;width:51.75pt;height:22.5pt;z-index:-251616256;visibility:visible;mso-wrap-style:square;mso-width-percent:0;mso-height-percent:0;mso-wrap-distance-left:9pt;mso-wrap-distance-top:0;mso-wrap-distance-right:9pt;mso-wrap-distance-bottom:0;mso-position-horizontal:absolute;mso-position-horizontal-relative:text;mso-position-vertical:absolute;mso-position-vertical-relative:text;mso-width-percent:0;mso-height-percent:0;mso-width-relative:margin;mso-height-relative:margin;v-text-anchor:top" o:gfxdata="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" fillcolor="white [3201]" stroked="f" strokeweight=".5pt">
+              <v:shape w14:anchorId="4D41A565" id="Text Box 30" o:spid="_x0000_s1051" type="#_x0000_t202" style="position:absolute;margin-left:339pt;margin-top:109.5pt;width:51.75pt;height:22.5pt;z-index:-251616256;visibility:visible;mso-wrap-style:square;mso-width-percent:0;mso-height-percent:0;mso-wrap-distance-left:9pt;mso-wrap-distance-top:0;mso-wrap-distance-right:9pt;mso-wrap-distance-bottom:0;mso-position-horizontal:absolute;mso-position-horizontal-relative:text;mso-position-vertical:absolute;mso-position-vertical-relative:text;mso-width-percent:0;mso-height-percent:0;mso-width-relative:margin;mso-height-relative:margin;v-text-anchor:top" o:gfxdata="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" fillcolor="white [3201]" stroked="f" strokeweight=".5pt">
                 <v:textbox>
                   <w:txbxContent>
                     <w:p>
@@ -5257,7 +5427,7 @@
           </mc:Choice>
           <mc:Fallback>
             <w:pict>
-              <v:shape w14:anchorId="792370AB" id="Text Box 11" o:spid="_x0000_s1051" type="#_x0000_t202" style="position:absolute;margin-left:186.75pt;margin-top:442.5pt;width:98.25pt;height:62.25pt;z-index:251675648;visibility:visible;mso-wrap-style:square;mso-wrap-distance-left:9pt;mso-wrap-distance-top:0;mso-wrap-distance-right:9pt;mso-wrap-distance-bottom:0;mso-position-horizontal:absolute;mso-position-horizontal-relative:margin;mso-position-vertical:absolute;mso-position-vertical-relative:text;v-text-anchor:middle" o:gfxdata="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" fillcolor="#ffc000 [3207]" stroked="f">
+              <v:shape w14:anchorId="792370AB" id="Text Box 11" o:spid="_x0000_s1052" type="#_x0000_t202" style="position:absolute;margin-left:186.75pt;margin-top:442.5pt;width:98.25pt;height:62.25pt;z-index:251675648;visibility:visible;mso-wrap-style:square;mso-wrap-distance-left:9pt;mso-wrap-distance-top:0;mso-wrap-distance-right:9pt;mso-wrap-distance-bottom:0;mso-position-horizontal:absolute;mso-position-horizontal-relative:margin;mso-position-vertical:absolute;mso-position-vertical-relative:text;v-text-anchor:middle" o:gfxdata="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" fillcolor="#ffc000 [3207]" stroked="f">
                 <v:textbox>
                   <w:txbxContent>
                     <w:p>
@@ -5364,7 +5534,7 @@
           </mc:Choice>
           <mc:Fallback>
             <w:pict>
-              <v:shape w14:anchorId="3575463D" id="Arrow: Down 33" o:spid="_x0000_s1026" type="#_x0000_t67" style="position:absolute;margin-left:227.25pt;margin-top:414.75pt;width:12pt;height:28.5pt;z-index:251706368;visibility:visible;mso-wrap-style:square;mso-width-percent:0;mso-height-percent:0;mso-wrap-distance-left:9pt;mso-wrap-distance-top:0;mso-wrap-distance-right:9pt;mso-wrap-distance-bottom:0;mso-position-horizontal:absolute;mso-position-horizontal-relative:text;mso-position-vertical:absolute;mso-position-vertical-relative:text;mso-width-percent:0;mso-height-percent:0;mso-width-relative:margin;mso-height-relative:margin;v-text-anchor:middle" o:gfxdata="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" adj="17053" fillcolor="#70ad47 [3209]" strokecolor="#375623 [1609]" strokeweight="1pt"/>
+              <v:shape w14:anchorId="0E9552CA" id="Arrow: Down 33" o:spid="_x0000_s1026" type="#_x0000_t67" style="position:absolute;margin-left:227.25pt;margin-top:414.75pt;width:12pt;height:28.5pt;z-index:251706368;visibility:visible;mso-wrap-style:square;mso-width-percent:0;mso-height-percent:0;mso-wrap-distance-left:9pt;mso-wrap-distance-top:0;mso-wrap-distance-right:9pt;mso-wrap-distance-bottom:0;mso-position-horizontal:absolute;mso-position-horizontal-relative:text;mso-position-vertical:absolute;mso-position-vertical-relative:text;mso-width-percent:0;mso-height-percent:0;mso-width-relative:margin;mso-height-relative:margin;v-text-anchor:middle" o:gfxdata="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" adj="17053" fillcolor="#70ad47 [3209]" strokecolor="#375623 [1609]" strokeweight="1pt"/>
             </w:pict>
           </mc:Fallback>
         </mc:AlternateContent>
@@ -5438,7 +5608,7 @@
           </mc:Choice>
           <mc:Fallback>
             <w:pict>
-              <v:shape w14:anchorId="73F2AB20" id="Arrow: Down 32" o:spid="_x0000_s1026" type="#_x0000_t67" style="position:absolute;margin-left:227.25pt;margin-top:322.5pt;width:12pt;height:28.5pt;z-index:251704320;visibility:visible;mso-wrap-style:square;mso-width-percent:0;mso-height-percent:0;mso-wrap-distance-left:9pt;mso-wrap-distance-top:0;mso-wrap-distance-right:9pt;mso-wrap-distance-bottom:0;mso-position-horizontal:absolute;mso-position-horizontal-relative:text;mso-position-vertical:absolute;mso-position-vertical-relative:text;mso-width-percent:0;mso-height-percent:0;mso-width-relative:margin;mso-height-relative:margin;v-text-anchor:middle" o:gfxdata="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" adj="17053" fillcolor="#70ad47 [3209]" strokecolor="#375623 [1609]" strokeweight="1pt"/>
+              <v:shape w14:anchorId="1D1C2572" id="Arrow: Down 32" o:spid="_x0000_s1026" type="#_x0000_t67" style="position:absolute;margin-left:227.25pt;margin-top:322.5pt;width:12pt;height:28.5pt;z-index:251704320;visibility:visible;mso-wrap-style:square;mso-width-percent:0;mso-height-percent:0;mso-wrap-distance-left:9pt;mso-wrap-distance-top:0;mso-wrap-distance-right:9pt;mso-wrap-distance-bottom:0;mso-position-horizontal:absolute;mso-position-horizontal-relative:text;mso-position-vertical:absolute;mso-position-vertical-relative:text;mso-width-percent:0;mso-height-percent:0;mso-width-relative:margin;mso-height-relative:margin;v-text-anchor:middle" o:gfxdata="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" adj="17053" fillcolor="#70ad47 [3209]" strokecolor="#375623 [1609]" strokeweight="1pt"/>
             </w:pict>
           </mc:Fallback>
         </mc:AlternateContent>
@@ -5512,7 +5682,7 @@
           </mc:Choice>
           <mc:Fallback>
             <w:pict>
-              <v:shape w14:anchorId="0AD99B20" id="Arrow: Down 31" o:spid="_x0000_s1026" type="#_x0000_t67" style="position:absolute;margin-left:370.5pt;margin-top:322.5pt;width:12pt;height:28.5pt;z-index:251702272;visibility:visible;mso-wrap-style:square;mso-width-percent:0;mso-height-percent:0;mso-wrap-distance-left:9pt;mso-wrap-distance-top:0;mso-wrap-distance-right:9pt;mso-wrap-distance-bottom:0;mso-position-horizontal:absolute;mso-position-horizontal-relative:text;mso-position-vertical:absolute;mso-position-vertical-relative:text;mso-width-percent:0;mso-height-percent:0;mso-width-relative:margin;mso-height-relative:margin;v-text-anchor:middle" o:gfxdata="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" adj="17053" fillcolor="#70ad47 [3209]" strokecolor="#375623 [1609]" strokeweight="1pt"/>
+              <v:shape w14:anchorId="5EBD8652" id="Arrow: Down 31" o:spid="_x0000_s1026" type="#_x0000_t67" style="position:absolute;margin-left:370.5pt;margin-top:322.5pt;width:12pt;height:28.5pt;z-index:251702272;visibility:visible;mso-wrap-style:square;mso-width-percent:0;mso-height-percent:0;mso-wrap-distance-left:9pt;mso-wrap-distance-top:0;mso-wrap-distance-right:9pt;mso-wrap-distance-bottom:0;mso-position-horizontal:absolute;mso-position-horizontal-relative:text;mso-position-vertical:absolute;mso-position-vertical-relative:text;mso-width-percent:0;mso-height-percent:0;mso-width-relative:margin;mso-height-relative:margin;v-text-anchor:middle" o:gfxdata="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" adj="17053" fillcolor="#70ad47 [3209]" strokecolor="#375623 [1609]" strokeweight="1pt"/>
             </w:pict>
           </mc:Fallback>
         </mc:AlternateContent>
@@ -5604,7 +5774,7 @@
           </mc:Choice>
           <mc:Fallback>
             <w:pict>
-              <v:shape w14:anchorId="54E844DA" id="Text Box 26" o:spid="_x0000_s1052" type="#_x0000_t202" style="position:absolute;margin-left:312pt;margin-top:219.75pt;width:42.75pt;height:22.5pt;z-index:-251619328;visibility:visible;mso-wrap-style:square;mso-width-percent:0;mso-height-percent:0;mso-wrap-distance-left:9pt;mso-wrap-distance-top:0;mso-wrap-distance-right:9pt;mso-wrap-distance-bottom:0;mso-position-horizontal:absolute;mso-position-horizontal-relative:text;mso-position-vertical:absolute;mso-position-vertical-relative:text;mso-width-percent:0;mso-height-percent:0;mso-width-relative:margin;mso-height-relative:margin;v-text-anchor:top" o:gfxdata="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" fillcolor="white [3201]" stroked="f" strokeweight=".5pt">
+              <v:shape w14:anchorId="54E844DA" id="Text Box 26" o:spid="_x0000_s1053" type="#_x0000_t202" style="position:absolute;margin-left:312pt;margin-top:219.75pt;width:42.75pt;height:22.5pt;z-index:-251619328;visibility:visible;mso-wrap-style:square;mso-width-percent:0;mso-height-percent:0;mso-wrap-distance-left:9pt;mso-wrap-distance-top:0;mso-wrap-distance-right:9pt;mso-wrap-distance-bottom:0;mso-position-horizontal:absolute;mso-position-horizontal-relative:text;mso-position-vertical:absolute;mso-position-vertical-relative:text;mso-width-percent:0;mso-height-percent:0;mso-width-relative:margin;mso-height-relative:margin;v-text-anchor:top" o:gfxdata="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" fillcolor="white [3201]" stroked="f" strokeweight=".5pt">
                 <v:textbox>
                   <w:txbxContent>
                     <w:p>
@@ -5645,7 +5815,7 @@
         <mc:AlternateContent>
           <mc:Choice Requires="wps">
             <w:drawing>
-              <wp:anchor distT="0" distB="0" distL="114300" distR="114300" simplePos="0" relativeHeight="251693056" behindDoc="1" locked="0" layoutInCell="1" allowOverlap="1" wp14:anchorId="65966393" wp14:editId="19F129B5">
+              <wp:anchor distT="0" distB="0" distL="114300" distR="114300" simplePos="0" relativeHeight="251693056" behindDoc="1" locked="0" layoutInCell="1" allowOverlap="1" wp14:anchorId="65966393" wp14:editId="7BA9664B">
                 <wp:simplePos x="0" y="0"/>
                 <wp:positionH relativeFrom="column">
                   <wp:posOffset>1047750</wp:posOffset>
@@ -5747,7 +5917,7 @@
           </mc:Choice>
           <mc:Fallback>
             <w:pict>
-              <v:shape w14:anchorId="65966393" id="Text Box 24" o:spid="_x0000_s1053" type="#_x0000_t202" style="position:absolute;margin-left:82.5pt;margin-top:219.75pt;width:64.5pt;height:22.5pt;z-index:-251623424;visibility:visible;mso-wrap-style:square;mso-width-percent:0;mso-height-percent:0;mso-wrap-distance-left:9pt;mso-wrap-distance-top:0;mso-wrap-distance-right:9pt;mso-wrap-distance-bottom:0;mso-position-horizontal:absolute;mso-position-horizontal-relative:text;mso-position-vertical:absolute;mso-position-vertical-relative:text;mso-width-percent:0;mso-height-percent:0;mso-width-relative:margin;mso-height-relative:margin;v-text-anchor:top" o:gfxdata="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" fillcolor="white [3201]" stroked="f" strokeweight=".5pt">
+              <v:shape w14:anchorId="65966393" id="Text Box 24" o:spid="_x0000_s1054" type="#_x0000_t202" style="position:absolute;margin-left:82.5pt;margin-top:219.75pt;width:64.5pt;height:22.5pt;z-index:-251623424;visibility:visible;mso-wrap-style:square;mso-width-percent:0;mso-height-percent:0;mso-wrap-distance-left:9pt;mso-wrap-distance-top:0;mso-wrap-distance-right:9pt;mso-wrap-distance-bottom:0;mso-position-horizontal:absolute;mso-position-horizontal-relative:text;mso-position-vertical:absolute;mso-position-vertical-relative:text;mso-width-percent:0;mso-height-percent:0;mso-width-relative:margin;mso-height-relative:margin;v-text-anchor:top" o:gfxdata="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" fillcolor="white [3201]" stroked="f" strokeweight=".5pt">
                 <v:textbox>
                   <w:txbxContent>
                     <w:p>
@@ -5794,173 +5964,6 @@
                           </w14:textOutline>
                         </w:rPr>
                         <w:t xml:space="preserve"> 1</w:t>
-                      </w:r>
-                    </w:p>
-                  </w:txbxContent>
-                </v:textbox>
-              </v:shape>
-            </w:pict>
-          </mc:Fallback>
-        </mc:AlternateContent>
-      </w:r>
-      <w:r>
-        <w:rPr>
-          <w:noProof/>
-        </w:rPr>
-        <mc:AlternateContent>
-          <mc:Choice Requires="wps">
-            <w:drawing>
-              <wp:anchor distT="0" distB="0" distL="114300" distR="114300" simplePos="0" relativeHeight="251695104" behindDoc="1" locked="0" layoutInCell="1" allowOverlap="1" wp14:anchorId="7139915C" wp14:editId="3185B90E">
-                <wp:simplePos x="0" y="0"/>
-                <wp:positionH relativeFrom="column">
-                  <wp:posOffset>2264410</wp:posOffset>
-                </wp:positionH>
-                <wp:positionV relativeFrom="paragraph">
-                  <wp:posOffset>2962275</wp:posOffset>
-                </wp:positionV>
-                <wp:extent cx="723900" cy="285750"/>
-                <wp:effectExtent l="0" t="0" r="19050" b="19050"/>
-                <wp:wrapNone/>
-                <wp:docPr id="25" name="Text Box 25"/>
-                <wp:cNvGraphicFramePr/>
-                <a:graphic xmlns:a="http://schemas.openxmlformats.org/drawingml/2006/main">
-                  <a:graphicData uri="http://schemas.microsoft.com/office/word/2010/wordprocessingShape">
-                    <wps:wsp>
-                      <wps:cNvSpPr txBox="1"/>
-                      <wps:spPr>
-                        <a:xfrm>
-                          <a:off x="0" y="0"/>
-                          <a:ext cx="723900" cy="285750"/>
-                        </a:xfrm>
-                        <a:prstGeom prst="rect">
-                          <a:avLst/>
-                        </a:prstGeom>
-                        <a:solidFill>
-                          <a:schemeClr val="lt1"/>
-                        </a:solidFill>
-                        <a:ln w="6350">
-                          <a:solidFill>
-                            <a:schemeClr val="bg1"/>
-                          </a:solidFill>
-                        </a:ln>
-                      </wps:spPr>
-                      <wps:txbx>
-                        <w:txbxContent>
-                          <w:p>
-                            <w:r>
-                              <w:rPr>
-                                <w:b/>
-                                <w14:textOutline w14:w="9525" w14:cap="flat" w14:cmpd="sng" w14:algn="ctr">
-                                  <w14:noFill/>
-                                  <w14:prstDash w14:val="solid"/>
-                                  <w14:round/>
-                                </w14:textOutline>
-                              </w:rPr>
-                              <w:t xml:space="preserve"> </w:t>
-                            </w:r>
-                            <w:r>
-                              <w:rPr>
-                                <w:b/>
-                                <w14:textOutline w14:w="9525" w14:cap="flat" w14:cmpd="sng" w14:algn="ctr">
-                                  <w14:noFill/>
-                                  <w14:prstDash w14:val="solid"/>
-                                  <w14:round/>
-                                </w14:textOutline>
-                              </w:rPr>
-                              <w:t>T</w:t>
-                            </w:r>
-                            <w:r>
-                              <w:rPr>
-                                <w:b/>
-                                <w14:textOutline w14:w="9525" w14:cap="flat" w14:cmpd="sng" w14:algn="ctr">
-                                  <w14:noFill/>
-                                  <w14:prstDash w14:val="solid"/>
-                                  <w14:round/>
-                                </w14:textOutline>
-                              </w:rPr>
-                              <w:t>hread</w:t>
-                            </w:r>
-                            <w:r>
-                              <w:rPr>
-                                <w:b/>
-                                <w14:textOutline w14:w="9525" w14:cap="flat" w14:cmpd="sng" w14:algn="ctr">
-                                  <w14:noFill/>
-                                  <w14:prstDash w14:val="solid"/>
-                                  <w14:round/>
-                                </w14:textOutline>
-                              </w:rPr>
-                              <w:t xml:space="preserve"> 2</w:t>
-                            </w:r>
-                          </w:p>
-                        </w:txbxContent>
-                      </wps:txbx>
-                      <wps:bodyPr rot="0" spcFirstLastPara="0" vertOverflow="overflow" horzOverflow="overflow" vert="horz" wrap="square" lIns="91440" tIns="45720" rIns="91440" bIns="45720" numCol="1" spcCol="0" rtlCol="0" fromWordArt="0" anchor="t" anchorCtr="0" forceAA="0" compatLnSpc="1">
-                        <a:prstTxWarp prst="textNoShape">
-                          <a:avLst/>
-                        </a:prstTxWarp>
-                        <a:noAutofit/>
-                      </wps:bodyPr>
-                    </wps:wsp>
-                  </a:graphicData>
-                </a:graphic>
-                <wp14:sizeRelH relativeFrom="margin">
-                  <wp14:pctWidth>0</wp14:pctWidth>
-                </wp14:sizeRelH>
-                <wp14:sizeRelV relativeFrom="margin">
-                  <wp14:pctHeight>0</wp14:pctHeight>
-                </wp14:sizeRelV>
-              </wp:anchor>
-            </w:drawing>
-          </mc:Choice>
-          <mc:Fallback>
-            <w:pict>
-              <v:shape w14:anchorId="7139915C" id="Text Box 25" o:spid="_x0000_s1054" type="#_x0000_t202" style="position:absolute;margin-left:178.3pt;margin-top:233.25pt;width:57pt;height:22.5pt;z-index:-251621376;visibility:visible;mso-wrap-style:square;mso-width-percent:0;mso-height-percent:0;mso-wrap-distance-left:9pt;mso-wrap-distance-top:0;mso-wrap-distance-right:9pt;mso-wrap-distance-bottom:0;mso-position-horizontal:absolute;mso-position-horizontal-relative:text;mso-position-vertical:absolute;mso-position-vertical-relative:text;mso-width-percent:0;mso-height-percent:0;mso-width-relative:margin;mso-height-relative:margin;v-text-anchor:top" o:gfxdata="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" fillcolor="white [3201]" strokecolor="white [3212]" strokeweight=".5pt">
-                <v:textbox>
-                  <w:txbxContent>
-                    <w:p>
-                      <w:r>
-                        <w:rPr>
-                          <w:b/>
-                          <w14:textOutline w14:w="9525" w14:cap="flat" w14:cmpd="sng" w14:algn="ctr">
-                            <w14:noFill/>
-                            <w14:prstDash w14:val="solid"/>
-                            <w14:round/>
-                          </w14:textOutline>
-                        </w:rPr>
-                        <w:t xml:space="preserve"> </w:t>
-                      </w:r>
-                      <w:r>
-                        <w:rPr>
-                          <w:b/>
-                          <w14:textOutline w14:w="9525" w14:cap="flat" w14:cmpd="sng" w14:algn="ctr">
-                            <w14:noFill/>
-                            <w14:prstDash w14:val="solid"/>
-                            <w14:round/>
-                          </w14:textOutline>
-                        </w:rPr>
-                        <w:t>T</w:t>
-                      </w:r>
-                      <w:r>
-                        <w:rPr>
-                          <w:b/>
-                          <w14:textOutline w14:w="9525" w14:cap="flat" w14:cmpd="sng" w14:algn="ctr">
-                            <w14:noFill/>
-                            <w14:prstDash w14:val="solid"/>
-                            <w14:round/>
-                          </w14:textOutline>
-                        </w:rPr>
-                        <w:t>hread</w:t>
-                      </w:r>
-                      <w:r>
-                        <w:rPr>
-                          <w:b/>
-                          <w14:textOutline w14:w="9525" w14:cap="flat" w14:cmpd="sng" w14:algn="ctr">
-                            <w14:noFill/>
-                            <w14:prstDash w14:val="solid"/>
-                            <w14:round/>
-                          </w14:textOutline>
-                        </w:rPr>
-                        <w:t xml:space="preserve"> 2</w:t>
                       </w:r>
                     </w:p>
                   </w:txbxContent>
@@ -6040,7 +6043,7 @@
           </mc:Choice>
           <mc:Fallback>
             <w:pict>
-              <v:shape w14:anchorId="7A9F0F59" id="Arrow: Curved Right 27" o:spid="_x0000_s1026" type="#_x0000_t102" style="position:absolute;margin-left:282.75pt;margin-top:90pt;width:54pt;height:60.75pt;rotation:180;z-index:251698176;visibility:visible;mso-wrap-style:square;mso-height-percent:0;mso-wrap-distance-left:9pt;mso-wrap-distance-top:0;mso-wrap-distance-right:9pt;mso-wrap-distance-bottom:0;mso-position-horizontal:absolute;mso-position-horizontal-relative:text;mso-position-vertical:absolute;mso-position-vertical-relative:text;mso-height-percent:0;mso-height-relative:margin;v-text-anchor:middle" o:gfxdata="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" adj="14960,19866,15900" fillcolor="#70ad47 [3209]" strokecolor="#375623 [1609]" strokeweight="1pt"/>
+              <v:shape w14:anchorId="4F559E15" id="Arrow: Curved Right 27" o:spid="_x0000_s1026" type="#_x0000_t102" style="position:absolute;margin-left:282.75pt;margin-top:90pt;width:54pt;height:60.75pt;rotation:180;z-index:251698176;visibility:visible;mso-wrap-style:square;mso-height-percent:0;mso-wrap-distance-left:9pt;mso-wrap-distance-top:0;mso-wrap-distance-right:9pt;mso-wrap-distance-bottom:0;mso-position-horizontal:absolute;mso-position-horizontal-relative:text;mso-position-vertical:absolute;mso-position-vertical-relative:text;mso-height-percent:0;mso-height-relative:margin;v-text-anchor:middle" o:gfxdata="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" adj="14960,19866,15900" fillcolor="#70ad47 [3209]" strokecolor="#375623 [1609]" strokeweight="1pt"/>
             </w:pict>
           </mc:Fallback>
         </mc:AlternateContent>
@@ -6113,7 +6116,7 @@
           </mc:Choice>
           <mc:Fallback>
             <w:pict>
-              <v:shape w14:anchorId="1B1397D3" id="Straight Arrow Connector 23" o:spid="_x0000_s1026" type="#_x0000_t32" style="position:absolute;margin-left:231.75pt;margin-top:219.75pt;width:150pt;height:40.5pt;z-index:251692032;visibility:visible;mso-wrap-style:square;mso-width-percent:0;mso-height-percent:0;mso-wrap-distance-left:9pt;mso-wrap-distance-top:0;mso-wrap-distance-right:9pt;mso-wrap-distance-bottom:0;mso-position-horizontal:absolute;mso-position-horizontal-relative:text;mso-position-vertical:absolute;mso-position-vertical-relative:text;mso-width-percent:0;mso-height-percent:0;mso-width-relative:margin;mso-height-relative:margin" o:gfxdata="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" strokecolor="#70ad47 [3209]" strokeweight="6pt">
+              <v:shape w14:anchorId="50AD3936" id="Straight Arrow Connector 23" o:spid="_x0000_s1026" type="#_x0000_t32" style="position:absolute;margin-left:231.75pt;margin-top:219.75pt;width:150pt;height:40.5pt;z-index:251692032;visibility:visible;mso-wrap-style:square;mso-width-percent:0;mso-height-percent:0;mso-wrap-distance-left:9pt;mso-wrap-distance-top:0;mso-wrap-distance-right:9pt;mso-wrap-distance-bottom:0;mso-position-horizontal:absolute;mso-position-horizontal-relative:text;mso-position-vertical:absolute;mso-position-vertical-relative:text;mso-width-percent:0;mso-height-percent:0;mso-width-relative:margin;mso-height-relative:margin" o:gfxdata="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" strokecolor="#70ad47 [3209]" strokeweight="6pt">
                 <v:stroke endarrow="block" joinstyle="miter"/>
               </v:shape>
             </w:pict>
@@ -6188,7 +6191,7 @@
           </mc:Choice>
           <mc:Fallback>
             <w:pict>
-              <v:shape w14:anchorId="10231205" id="Straight Arrow Connector 22" o:spid="_x0000_s1026" type="#_x0000_t32" style="position:absolute;margin-left:231.9pt;margin-top:219.75pt;width:3.6pt;height:40.5pt;z-index:251689984;visibility:visible;mso-wrap-style:square;mso-width-percent:0;mso-height-percent:0;mso-wrap-distance-left:9pt;mso-wrap-distance-top:0;mso-wrap-distance-right:9pt;mso-wrap-distance-bottom:0;mso-position-horizontal:absolute;mso-position-horizontal-relative:text;mso-position-vertical:absolute;mso-position-vertical-relative:text;mso-width-percent:0;mso-height-percent:0;mso-width-relative:margin;mso-height-relative:margin" o:gfxdata="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" strokecolor="#70ad47 [3209]" strokeweight="6pt">
+              <v:shape w14:anchorId="6FCB9485" id="Straight Arrow Connector 22" o:spid="_x0000_s1026" type="#_x0000_t32" style="position:absolute;margin-left:231.9pt;margin-top:219.75pt;width:3.6pt;height:40.5pt;z-index:251689984;visibility:visible;mso-wrap-style:square;mso-width-percent:0;mso-height-percent:0;mso-wrap-distance-left:9pt;mso-wrap-distance-top:0;mso-wrap-distance-right:9pt;mso-wrap-distance-bottom:0;mso-position-horizontal:absolute;mso-position-horizontal-relative:text;mso-position-vertical:absolute;mso-position-vertical-relative:text;mso-width-percent:0;mso-height-percent:0;mso-width-relative:margin;mso-height-relative:margin" o:gfxdata="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" strokecolor="#70ad47 [3209]" strokeweight="6pt">
                 <v:stroke endarrow="block" joinstyle="miter"/>
               </v:shape>
             </w:pict>
@@ -6394,7 +6397,7 @@
           </mc:Choice>
           <mc:Fallback>
             <w:pict>
-              <v:shape w14:anchorId="68909962" id="Arrow: Down 19" o:spid="_x0000_s1026" type="#_x0000_t67" style="position:absolute;margin-left:227.25pt;margin-top:66pt;width:12pt;height:28.5pt;z-index:251684864;visibility:visible;mso-wrap-style:square;mso-wrap-distance-left:9pt;mso-wrap-distance-top:0;mso-wrap-distance-right:9pt;mso-wrap-distance-bottom:0;mso-position-horizontal:absolute;mso-position-horizontal-relative:text;mso-position-vertical:absolute;mso-position-vertical-relative:text;v-text-anchor:middle" o:gfxdata="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" adj="17053" fillcolor="#70ad47 [3209]" strokecolor="#375623 [1609]" strokeweight="1pt"/>
+              <v:shape w14:anchorId="47D39028" id="Arrow: Down 19" o:spid="_x0000_s1026" type="#_x0000_t67" style="position:absolute;margin-left:227.25pt;margin-top:66pt;width:12pt;height:28.5pt;z-index:251684864;visibility:visible;mso-wrap-style:square;mso-wrap-distance-left:9pt;mso-wrap-distance-top:0;mso-wrap-distance-right:9pt;mso-wrap-distance-bottom:0;mso-position-horizontal:absolute;mso-position-horizontal-relative:text;mso-position-vertical:absolute;mso-position-vertical-relative:text;v-text-anchor:middle" o:gfxdata="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" adj="17053" fillcolor="#70ad47 [3209]" strokecolor="#375623 [1609]" strokeweight="1pt"/>
             </w:pict>
           </mc:Fallback>
         </mc:AlternateContent>
@@ -6462,7 +6465,7 @@
           </mc:Choice>
           <mc:Fallback>
             <w:pict>
-              <v:shape w14:anchorId="2F9593CB" id="Arrow: Down 18" o:spid="_x0000_s1026" type="#_x0000_t67" style="position:absolute;margin-left:227.25pt;margin-top:150.75pt;width:12pt;height:28.5pt;z-index:251682816;visibility:visible;mso-wrap-style:square;mso-wrap-distance-left:9pt;mso-wrap-distance-top:0;mso-wrap-distance-right:9pt;mso-wrap-distance-bottom:0;mso-position-horizontal:absolute;mso-position-horizontal-relative:text;mso-position-vertical:absolute;mso-position-vertical-relative:text;v-text-anchor:middle" o:gfxdata="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" adj="17053" fillcolor="#70ad47 [3209]" strokecolor="#375623 [1609]" strokeweight="1pt"/>
+              <v:shape w14:anchorId="453974F6" id="Arrow: Down 18" o:spid="_x0000_s1026" type="#_x0000_t67" style="position:absolute;margin-left:227.25pt;margin-top:150.75pt;width:12pt;height:28.5pt;z-index:251682816;visibility:visible;mso-wrap-style:square;mso-wrap-distance-left:9pt;mso-wrap-distance-top:0;mso-wrap-distance-right:9pt;mso-wrap-distance-bottom:0;mso-position-horizontal:absolute;mso-position-horizontal-relative:text;mso-position-vertical:absolute;mso-position-vertical-relative:text;v-text-anchor:middle" o:gfxdata="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" adj="17053" fillcolor="#70ad47 [3209]" strokecolor="#375623 [1609]" strokeweight="1pt"/>
             </w:pict>
           </mc:Fallback>
         </mc:AlternateContent>
@@ -7425,25 +7428,8 @@
                                   <w14:bevelT w14:w="25400" w14:h="38100" w14:prst="circle"/>
                                 </w14:props3d>
                               </w:rPr>
-                              <w:t>, and obtai</w:t>
+                              <w:t>, and obtain own IP address</w:t>
                             </w:r>
-                            <w:bookmarkStart w:id="0" w:name="_GoBack"/>
-                            <w:r>
-                              <w:rPr>
-                                <w:b/>
-                                <w:color w:val="FFC000" w:themeColor="accent4"/>
-                                <w14:textOutline w14:w="0" w14:cap="flat" w14:cmpd="sng" w14:algn="ctr">
-                                  <w14:noFill/>
-                                  <w14:prstDash w14:val="solid"/>
-                                  <w14:round/>
-                                </w14:textOutline>
-                                <w14:props3d w14:extrusionH="57150" w14:contourW="0" w14:prstMaterial="softEdge">
-                                  <w14:bevelT w14:w="25400" w14:h="38100" w14:prst="circle"/>
-                                </w14:props3d>
-                              </w:rPr>
-                              <w:t>n own IP address</w:t>
-                            </w:r>
-                            <w:bookmarkEnd w:id="0"/>
                           </w:p>
                         </w:txbxContent>
                       </wps:txbx>
@@ -7511,25 +7497,8 @@
                             <w14:bevelT w14:w="25400" w14:h="38100" w14:prst="circle"/>
                           </w14:props3d>
                         </w:rPr>
-                        <w:t>, and obtai</w:t>
+                        <w:t>, and obtain own IP address</w:t>
                       </w:r>
-                      <w:bookmarkStart w:id="1" w:name="_GoBack"/>
-                      <w:r>
-                        <w:rPr>
-                          <w:b/>
-                          <w:color w:val="FFC000" w:themeColor="accent4"/>
-                          <w14:textOutline w14:w="0" w14:cap="flat" w14:cmpd="sng" w14:algn="ctr">
-                            <w14:noFill/>
-                            <w14:prstDash w14:val="solid"/>
-                            <w14:round/>
-                          </w14:textOutline>
-                          <w14:props3d w14:extrusionH="57150" w14:contourW="0" w14:prstMaterial="softEdge">
-                            <w14:bevelT w14:w="25400" w14:h="38100" w14:prst="circle"/>
-                          </w14:props3d>
-                        </w:rPr>
-                        <w:t>n own IP address</w:t>
-                      </w:r>
-                      <w:bookmarkEnd w:id="1"/>
                     </w:p>
                   </w:txbxContent>
                 </v:textbox>
@@ -8245,7 +8214,7 @@
 </file>
 
 <file path=customXml/itemProps1.xml><?xml version="1.0" encoding="utf-8"?>
-<ds:datastoreItem xmlns:ds="http://schemas.openxmlformats.org/officeDocument/2006/customXml" ds:itemID="{78B81D67-9EB5-4B1A-8705-71E5D8580E67}">
+<ds:datastoreItem xmlns:ds="http://schemas.openxmlformats.org/officeDocument/2006/customXml" ds:itemID="{1259B3B2-44F4-4693-98A4-E48A8A883C91}">
   <ds:schemaRefs>
     <ds:schemaRef ds:uri="http://schemas.openxmlformats.org/officeDocument/2006/bibliography"/>
   </ds:schemaRefs>

</xml_diff>